<commit_message>
export to pdf link is added
</commit_message>
<xml_diff>
--- a/ABDULLAH_MAGDY-CV.docx
+++ b/ABDULLAH_MAGDY-CV.docx
@@ -882,8 +882,6 @@
         </w:rPr>
         <w:t>Oracle ADF 1&amp;2</w:t>
       </w:r>
-      <w:bookmarkStart w:id="0" w:name="_GoBack"/>
-      <w:bookmarkEnd w:id="0"/>
     </w:p>
     <w:p>
       <w:pPr>
@@ -1233,16 +1231,18 @@
           <w:szCs w:val="27"/>
         </w:rPr>
       </w:pPr>
-      <w:r>
-        <w:rPr>
-          <w:rFonts w:ascii="Open Sans" w:eastAsia="Times New Roman" w:hAnsi="Open Sans" w:cs="Open Sans"/>
-          <w:color w:val="000000"/>
-          <w:sz w:val="27"/>
-          <w:szCs w:val="27"/>
-        </w:rPr>
-        <w:t>Algorithms</w:t>
-      </w:r>
-    </w:p>
+      <w:bookmarkStart w:id="0" w:name="_GoBack"/>
+      <w:r>
+        <w:rPr>
+          <w:rFonts w:ascii="Open Sans" w:eastAsia="Times New Roman" w:hAnsi="Open Sans" w:cs="Open Sans"/>
+          <w:color w:val="000000"/>
+          <w:sz w:val="27"/>
+          <w:szCs w:val="27"/>
+        </w:rPr>
+        <w:t>Angular</w:t>
+      </w:r>
+    </w:p>
+    <w:bookmarkEnd w:id="0"/>
     <w:p>
       <w:pPr>
         <w:numPr>
@@ -1264,7 +1264,7 @@
           <w:sz w:val="27"/>
           <w:szCs w:val="27"/>
         </w:rPr>
-        <w:t>data structure</w:t>
+        <w:t>Algorithms</w:t>
       </w:r>
     </w:p>
     <w:p>
@@ -1288,7 +1288,7 @@
           <w:sz w:val="27"/>
           <w:szCs w:val="27"/>
         </w:rPr>
-        <w:t>Design Patterns</w:t>
+        <w:t>data structure</w:t>
       </w:r>
     </w:p>
     <w:p>
@@ -1312,7 +1312,7 @@
           <w:sz w:val="27"/>
           <w:szCs w:val="27"/>
         </w:rPr>
-        <w:t>Angular</w:t>
+        <w:t>Design Patterns</w:t>
       </w:r>
     </w:p>
     <w:p>

</xml_diff>